<commit_message>
Fixed Issues With Repo Local Path
</commit_message>
<xml_diff>
--- a/Extracted_KeyPoints.docx
+++ b/Extracted_KeyPoints.docx
@@ -46,58 +46,17 @@
           <w:sz w:val="28"/>
           <w:szCs w:val="28"/>
         </w:rPr>
-        <w:t xml:space="preserve">Problem : </w:t>
-      </w:r>
-    </w:p>
-    <w:p>
-      <w:r>
-        <w:rPr>
-          <w:b/>
-          <w:bCs/>
-        </w:rPr>
-        <w:t>Fault-tolerant transmission</w:t>
-      </w:r>
-      <w:r>
-        <w:t xml:space="preserve"> and </w:t>
-      </w:r>
-      <w:r>
-        <w:rPr>
-          <w:b/>
-          <w:bCs/>
-        </w:rPr>
-        <w:t>secure message distribution</w:t>
-      </w:r>
-      <w:r>
-        <w:t xml:space="preserve"> are the challenges in designing interconnected networks in a reliable communication network. Providing disjoint paths between each pair of vertices is the practical way to satisfy the above requirements through multi-path routing</w:t>
-      </w:r>
-      <w:r>
-        <w:t xml:space="preserve"> (See Figure 3)</w:t>
-      </w:r>
-      <w:r>
-        <w:t>.</w:t>
-      </w:r>
-      <w:r>
-        <w:t xml:space="preserve"> Thereby raising a need for multiple</w:t>
-      </w:r>
-      <w:r>
-        <w:t xml:space="preserve"> independent</w:t>
-      </w:r>
-      <w:r>
-        <w:t xml:space="preserve"> spanning trees. </w:t>
-      </w:r>
-      <w:r>
-        <w:t>A recursive solution to this approach was proposed but it couldn’t be parallelized.</w:t>
-      </w:r>
-    </w:p>
-    <w:p>
-      <w:pPr>
+        <w:t xml:space="preserve">Problem </w:t>
+      </w:r>
+      <w:r>
         <w:rPr>
           <w:b/>
           <w:bCs/>
           <w:sz w:val="28"/>
           <w:szCs w:val="28"/>
         </w:rPr>
-      </w:pPr>
+        <w:t>(Include as bullet points)</w:t>
+      </w:r>
       <w:r>
         <w:rPr>
           <w:b/>
@@ -105,7 +64,84 @@
           <w:sz w:val="28"/>
           <w:szCs w:val="28"/>
         </w:rPr>
-        <w:t>Goal of this paper:</w:t>
+        <w:t xml:space="preserve">: </w:t>
+      </w:r>
+    </w:p>
+    <w:p>
+      <w:r>
+        <w:rPr>
+          <w:b/>
+          <w:bCs/>
+        </w:rPr>
+        <w:t>Fault-tolerant transmission</w:t>
+      </w:r>
+      <w:r>
+        <w:t xml:space="preserve"> and </w:t>
+      </w:r>
+      <w:r>
+        <w:rPr>
+          <w:b/>
+          <w:bCs/>
+        </w:rPr>
+        <w:t>secure message distribution</w:t>
+      </w:r>
+      <w:r>
+        <w:t xml:space="preserve"> are the challenges in designing interconnected networks in a reliable communication network. Providing disjoint paths between each pair of vertices is the practical way to satisfy the above requirements through multi-path routing</w:t>
+      </w:r>
+      <w:r>
+        <w:t xml:space="preserve"> (See Figure 3)</w:t>
+      </w:r>
+      <w:r>
+        <w:t>.</w:t>
+      </w:r>
+      <w:r>
+        <w:t xml:space="preserve"> Thereby raising a need for multiple</w:t>
+      </w:r>
+      <w:r>
+        <w:t xml:space="preserve"> independent</w:t>
+      </w:r>
+      <w:r>
+        <w:t xml:space="preserve"> spanning trees. </w:t>
+      </w:r>
+      <w:r>
+        <w:t>A recursive solution to this approach was proposed but it couldn’t be parallelized.</w:t>
+      </w:r>
+    </w:p>
+    <w:p>
+      <w:pPr>
+        <w:rPr>
+          <w:b/>
+          <w:bCs/>
+          <w:sz w:val="28"/>
+          <w:szCs w:val="28"/>
+        </w:rPr>
+      </w:pPr>
+      <w:r>
+        <w:rPr>
+          <w:b/>
+          <w:bCs/>
+          <w:sz w:val="28"/>
+          <w:szCs w:val="28"/>
+        </w:rPr>
+        <w:t>Goal of this paper</w:t>
+      </w:r>
+      <w:r>
+        <w:rPr>
+          <w:b/>
+          <w:bCs/>
+          <w:sz w:val="28"/>
+          <w:szCs w:val="28"/>
+        </w:rPr>
+        <w:t>(Include)</w:t>
+      </w:r>
+      <w:r>
+        <w:rPr>
+          <w:b/>
+          <w:bCs/>
+          <w:sz w:val="28"/>
+          <w:szCs w:val="28"/>
+        </w:rPr>
+        <w:t>:</w:t>
       </w:r>
     </w:p>
     <w:p>
@@ -159,7 +195,25 @@
           <w:sz w:val="28"/>
           <w:szCs w:val="28"/>
         </w:rPr>
-        <w:t>What is a Spanning Tree:</w:t>
+        <w:t>What is a Spanning Tree</w:t>
+      </w:r>
+      <w:r>
+        <w:rPr>
+          <w:b/>
+          <w:bCs/>
+          <w:sz w:val="28"/>
+          <w:szCs w:val="28"/>
+        </w:rPr>
+        <w:t>(Include as bullet points and image)</w:t>
+      </w:r>
+      <w:r>
+        <w:rPr>
+          <w:b/>
+          <w:bCs/>
+          <w:sz w:val="28"/>
+          <w:szCs w:val="28"/>
+        </w:rPr>
+        <w:t>:</w:t>
       </w:r>
       <w:r>
         <w:rPr>
@@ -238,6 +292,67 @@
     </w:p>
     <w:p>
       <w:pPr>
+        <w:numPr>
+          <w:ilvl w:val="0"/>
+          <w:numId w:val="8"/>
+        </w:numPr>
+      </w:pPr>
+      <w:r>
+        <w:rPr>
+          <w:noProof/>
+        </w:rPr>
+        <w:drawing>
+          <wp:inline distT="0" distB="0" distL="0" distR="0" wp14:anchorId="4C612ACF" wp14:editId="5DADC22E">
+            <wp:extent cx="4762500" cy="3314700"/>
+            <wp:effectExtent l="0" t="0" r="0" b="0"/>
+            <wp:docPr id="1162602549" name="Picture 1" descr="Spanning Tree in Data Structures"/>
+            <wp:cNvGraphicFramePr>
+              <a:graphicFrameLocks xmlns:a="http://schemas.openxmlformats.org/drawingml/2006/main" noChangeAspect="1"/>
+            </wp:cNvGraphicFramePr>
+            <a:graphic xmlns:a="http://schemas.openxmlformats.org/drawingml/2006/main">
+              <a:graphicData uri="http://schemas.openxmlformats.org/drawingml/2006/picture">
+                <pic:pic xmlns:pic="http://schemas.openxmlformats.org/drawingml/2006/picture">
+                  <pic:nvPicPr>
+                    <pic:cNvPr id="0" name="Picture 1" descr="Spanning Tree in Data Structures"/>
+                    <pic:cNvPicPr>
+                      <a:picLocks noChangeAspect="1" noChangeArrowheads="1"/>
+                    </pic:cNvPicPr>
+                  </pic:nvPicPr>
+                  <pic:blipFill>
+                    <a:blip r:embed="rId6">
+                      <a:extLst>
+                        <a:ext uri="{28A0092B-C50C-407E-A947-70E740481C1C}">
+                          <a14:useLocalDpi xmlns:a14="http://schemas.microsoft.com/office/drawing/2010/main" val="0"/>
+                        </a:ext>
+                      </a:extLst>
+                    </a:blip>
+                    <a:srcRect/>
+                    <a:stretch>
+                      <a:fillRect/>
+                    </a:stretch>
+                  </pic:blipFill>
+                  <pic:spPr bwMode="auto">
+                    <a:xfrm>
+                      <a:off x="0" y="0"/>
+                      <a:ext cx="4762500" cy="3314700"/>
+                    </a:xfrm>
+                    <a:prstGeom prst="rect">
+                      <a:avLst/>
+                    </a:prstGeom>
+                    <a:noFill/>
+                    <a:ln>
+                      <a:noFill/>
+                    </a:ln>
+                  </pic:spPr>
+                </pic:pic>
+              </a:graphicData>
+            </a:graphic>
+          </wp:inline>
+        </w:drawing>
+      </w:r>
+    </w:p>
+    <w:p>
+      <w:pPr>
         <w:ind w:left="720"/>
       </w:pPr>
     </w:p>
@@ -254,7 +369,21 @@
           <w:b/>
           <w:bCs/>
         </w:rPr>
-        <w:t>What are Multiple Independent Spanning Trees:</w:t>
+        <w:t>What are Multiple Independent Spanning Trees</w:t>
+      </w:r>
+      <w:r>
+        <w:rPr>
+          <w:b/>
+          <w:bCs/>
+        </w:rPr>
+        <w:t>(Include as bullet points + img)</w:t>
+      </w:r>
+      <w:r>
+        <w:rPr>
+          <w:b/>
+          <w:bCs/>
+        </w:rPr>
+        <w:t>:</w:t>
       </w:r>
     </w:p>
     <w:p>
@@ -431,7 +560,6 @@
         <w:ind w:left="630"/>
       </w:pPr>
       <w:r>
-        <w:lastRenderedPageBreak/>
         <w:t>You can send different messages through different trees to avoid congestion or ensure delivery.</w:t>
       </w:r>
     </w:p>
@@ -486,7 +614,7 @@
                     <pic:cNvPicPr/>
                   </pic:nvPicPr>
                   <pic:blipFill>
-                    <a:blip r:embed="rId5"/>
+                    <a:blip r:embed="rId7"/>
                     <a:stretch>
                       <a:fillRect/>
                     </a:stretch>
@@ -514,6 +642,7 @@
         <w:jc w:val="center"/>
       </w:pPr>
       <w:r>
+        <w:lastRenderedPageBreak/>
         <w:t>(Multiple Independent Spanning Trees)</w:t>
       </w:r>
     </w:p>
@@ -532,7 +661,25 @@
           <w:sz w:val="28"/>
           <w:szCs w:val="28"/>
         </w:rPr>
-        <w:t>What are Bubble Sort Networks:</w:t>
+        <w:t>What are Bubble Sort Networks</w:t>
+      </w:r>
+      <w:r>
+        <w:rPr>
+          <w:b/>
+          <w:bCs/>
+          <w:sz w:val="28"/>
+          <w:szCs w:val="28"/>
+        </w:rPr>
+        <w:t>(Include bullet points + img)</w:t>
+      </w:r>
+      <w:r>
+        <w:rPr>
+          <w:b/>
+          <w:bCs/>
+          <w:sz w:val="28"/>
+          <w:szCs w:val="28"/>
+        </w:rPr>
+        <w:t>:</w:t>
       </w:r>
       <w:r>
         <w:rPr>
@@ -736,6 +883,13 @@
         </w:rPr>
         <w:t xml:space="preserve"> Example: Bubble sort graph of dimension 3</w:t>
       </w:r>
+      <w:r>
+        <w:rPr>
+          <w:b/>
+          <w:bCs/>
+        </w:rPr>
+        <w:t xml:space="preserve"> </w:t>
+      </w:r>
     </w:p>
     <w:p>
       <w:pPr>
@@ -745,7 +899,6 @@
         </w:numPr>
       </w:pPr>
       <w:r>
-        <w:lastRenderedPageBreak/>
         <w:t>Permutations:</w:t>
       </w:r>
       <w:r>
@@ -850,6 +1003,7 @@
         <w:rPr>
           <w:noProof/>
         </w:rPr>
+        <w:lastRenderedPageBreak/>
         <w:drawing>
           <wp:inline distT="0" distB="0" distL="0" distR="0" wp14:anchorId="6EBABBCC" wp14:editId="0B80AD81">
             <wp:extent cx="5731510" cy="3980180"/>
@@ -866,7 +1020,7 @@
                     <pic:cNvPicPr/>
                   </pic:nvPicPr>
                   <pic:blipFill>
-                    <a:blip r:embed="rId6"/>
+                    <a:blip r:embed="rId8"/>
                     <a:stretch>
                       <a:fillRect/>
                     </a:stretch>
@@ -941,7 +1095,7 @@
           <w:szCs w:val="28"/>
         </w:rPr>
         <w:lastRenderedPageBreak/>
-        <w:t>Algorithm Proposed in the research paper:</w:t>
+        <w:t>Algorithm Proposed in the research paper</w:t>
       </w:r>
       <w:r>
         <w:rPr>
@@ -950,12 +1104,31 @@
           <w:sz w:val="28"/>
           <w:szCs w:val="28"/>
         </w:rPr>
+        <w:t>(Include image)</w:t>
+      </w:r>
+      <w:r>
+        <w:rPr>
+          <w:b/>
+          <w:bCs/>
+          <w:sz w:val="28"/>
+          <w:szCs w:val="28"/>
+        </w:rPr>
+        <w:t>:</w:t>
+      </w:r>
+      <w:r>
+        <w:rPr>
+          <w:b/>
+          <w:bCs/>
+          <w:sz w:val="28"/>
+          <w:szCs w:val="28"/>
+        </w:rPr>
         <w:br/>
       </w:r>
       <w:r>
         <w:rPr>
           <w:b/>
           <w:bCs/>
+          <w:noProof/>
           <w:sz w:val="28"/>
           <w:szCs w:val="28"/>
         </w:rPr>
@@ -975,7 +1148,7 @@
                     <pic:cNvPicPr/>
                   </pic:nvPicPr>
                   <pic:blipFill>
-                    <a:blip r:embed="rId7"/>
+                    <a:blip r:embed="rId9"/>
                     <a:stretch>
                       <a:fillRect/>
                     </a:stretch>
@@ -1062,13 +1235,91 @@
       </w:r>
     </w:p>
     <w:p>
+      <w:pPr>
+        <w:rPr>
+          <w:b/>
+          <w:bCs/>
+        </w:rPr>
+      </w:pPr>
+      <w:r>
+        <w:rPr>
+          <w:b/>
+          <w:bCs/>
+          <w:noProof/>
+        </w:rPr>
+        <w:drawing>
+          <wp:inline distT="0" distB="0" distL="0" distR="0" wp14:anchorId="55EBF005" wp14:editId="13F79212">
+            <wp:extent cx="5731510" cy="972185"/>
+            <wp:effectExtent l="0" t="0" r="2540" b="0"/>
+            <wp:docPr id="970865406" name="Picture 1"/>
+            <wp:cNvGraphicFramePr>
+              <a:graphicFrameLocks xmlns:a="http://schemas.openxmlformats.org/drawingml/2006/main" noChangeAspect="1"/>
+            </wp:cNvGraphicFramePr>
+            <a:graphic xmlns:a="http://schemas.openxmlformats.org/drawingml/2006/main">
+              <a:graphicData uri="http://schemas.openxmlformats.org/drawingml/2006/picture">
+                <pic:pic xmlns:pic="http://schemas.openxmlformats.org/drawingml/2006/picture">
+                  <pic:nvPicPr>
+                    <pic:cNvPr id="970865406" name=""/>
+                    <pic:cNvPicPr/>
+                  </pic:nvPicPr>
+                  <pic:blipFill>
+                    <a:blip r:embed="rId10"/>
+                    <a:stretch>
+                      <a:fillRect/>
+                    </a:stretch>
+                  </pic:blipFill>
+                  <pic:spPr>
+                    <a:xfrm>
+                      <a:off x="0" y="0"/>
+                      <a:ext cx="5731510" cy="972185"/>
+                    </a:xfrm>
+                    <a:prstGeom prst="rect">
+                      <a:avLst/>
+                    </a:prstGeom>
+                  </pic:spPr>
+                </pic:pic>
+              </a:graphicData>
+            </a:graphic>
+          </wp:inline>
+        </w:drawing>
+      </w:r>
+    </w:p>
+    <w:p>
+      <w:r>
+        <w:t>Where v</w:t>
+      </w:r>
+      <w:r>
+        <w:rPr>
+          <w:vertAlign w:val="superscript"/>
+        </w:rPr>
+        <w:t>-1</w:t>
+      </w:r>
+      <w:r>
+        <w:t>(1) indicates the position of symbol 1 in the given permutation.</w:t>
+      </w:r>
+    </w:p>
+    <w:p>
       <w:r>
         <w:rPr>
           <w:b/>
           <w:bCs/>
         </w:rPr>
         <w:lastRenderedPageBreak/>
-        <w:t>Output of Algorithm for n=4:</w:t>
+        <w:t>Output of Algorithm for n=4</w:t>
+      </w:r>
+      <w:r>
+        <w:rPr>
+          <w:b/>
+          <w:bCs/>
+        </w:rPr>
+        <w:t>(Include image)</w:t>
+      </w:r>
+      <w:r>
+        <w:rPr>
+          <w:b/>
+          <w:bCs/>
+        </w:rPr>
+        <w:t>:</w:t>
       </w:r>
       <w:r>
         <w:rPr>
@@ -1078,6 +1329,9 @@
         <w:br/>
       </w:r>
       <w:r>
+        <w:rPr>
+          <w:noProof/>
+        </w:rPr>
         <w:drawing>
           <wp:inline distT="0" distB="0" distL="0" distR="0" wp14:anchorId="1AB20231" wp14:editId="71D6F581">
             <wp:extent cx="5731510" cy="5753100"/>
@@ -1094,7 +1348,7 @@
                     <pic:cNvPicPr/>
                   </pic:nvPicPr>
                   <pic:blipFill>
-                    <a:blip r:embed="rId8"/>
+                    <a:blip r:embed="rId11"/>
                     <a:stretch>
                       <a:fillRect/>
                     </a:stretch>
@@ -1124,7 +1378,25 @@
           <w:sz w:val="28"/>
           <w:szCs w:val="28"/>
         </w:rPr>
-        <w:t>Results:</w:t>
+        <w:t>Results</w:t>
+      </w:r>
+      <w:r>
+        <w:rPr>
+          <w:b/>
+          <w:bCs/>
+          <w:sz w:val="28"/>
+          <w:szCs w:val="28"/>
+        </w:rPr>
+        <w:t>(Include)</w:t>
+      </w:r>
+      <w:r>
+        <w:rPr>
+          <w:b/>
+          <w:bCs/>
+          <w:sz w:val="28"/>
+          <w:szCs w:val="28"/>
+        </w:rPr>
+        <w:t>:</w:t>
       </w:r>
       <w:r>
         <w:rPr>
@@ -1246,7 +1518,27 @@
           <w:u w:val="single"/>
         </w:rPr>
         <w:lastRenderedPageBreak/>
-        <w:t>Parallelization Strategy:</w:t>
+        <w:t>Parallelization Strategy</w:t>
+      </w:r>
+      <w:r>
+        <w:rPr>
+          <w:b/>
+          <w:bCs/>
+          <w:sz w:val="28"/>
+          <w:szCs w:val="28"/>
+          <w:u w:val="single"/>
+        </w:rPr>
+        <w:t>(Include as bullet points)</w:t>
+      </w:r>
+      <w:r>
+        <w:rPr>
+          <w:b/>
+          <w:bCs/>
+          <w:sz w:val="28"/>
+          <w:szCs w:val="28"/>
+          <w:u w:val="single"/>
+        </w:rPr>
+        <w:t>:</w:t>
       </w:r>
     </w:p>
     <w:p>
@@ -1348,6 +1640,26 @@
     <w:p>
       <w:pPr>
         <w:pStyle w:val="ListParagraph"/>
+        <w:numPr>
+          <w:ilvl w:val="2"/>
+          <w:numId w:val="5"/>
+        </w:numPr>
+        <w:rPr>
+          <w:b/>
+          <w:bCs/>
+        </w:rPr>
+      </w:pPr>
+      <w:r>
+        <w:rPr>
+          <w:b/>
+          <w:bCs/>
+        </w:rPr>
+        <w:t>Don’t include</w:t>
+      </w:r>
+    </w:p>
+    <w:p>
+      <w:pPr>
+        <w:pStyle w:val="ListParagraph"/>
       </w:pPr>
       <w:r>
         <w:t>METIS is a tool that takes a large graph and partitions it into smaller subgraphs (or "parts") while minimizing the number of edges between them.</w:t>
@@ -1488,6 +1800,22 @@
       </w:r>
       <w:r>
         <w:t>so as to minimize inter-process communication and synchronization</w:t>
+      </w:r>
+    </w:p>
+    <w:p>
+      <w:pPr>
+        <w:pStyle w:val="ListParagraph"/>
+        <w:numPr>
+          <w:ilvl w:val="1"/>
+          <w:numId w:val="4"/>
+        </w:numPr>
+      </w:pPr>
+      <w:r>
+        <w:rPr>
+          <w:b/>
+          <w:bCs/>
+        </w:rPr>
+        <w:t>Don’t include uptil here</w:t>
       </w:r>
     </w:p>
     <w:p>
@@ -1579,7 +1907,7 @@
   <w:abstractNum w:abstractNumId="0" w15:restartNumberingAfterBreak="0">
     <w:nsid w:val="05496551"/>
     <w:multiLevelType w:val="hybridMultilevel"/>
-    <w:tmpl w:val="9A7E72F0"/>
+    <w:tmpl w:val="CDF8197C"/>
     <w:lvl w:ilvl="0" w:tplc="C62075EA">
       <w:start w:val="1"/>
       <w:numFmt w:val="decimal"/>
@@ -1603,14 +1931,16 @@
         <w:ind w:left="1350" w:hanging="360"/>
       </w:pPr>
     </w:lvl>
-    <w:lvl w:ilvl="2" w:tplc="0C09001B" w:tentative="1">
-      <w:start w:val="1"/>
-      <w:numFmt w:val="lowerRoman"/>
-      <w:lvlText w:val="%3."/>
-      <w:lvlJc w:val="right"/>
-      <w:pPr>
-        <w:ind w:left="2070" w:hanging="180"/>
-      </w:pPr>
+    <w:lvl w:ilvl="2" w:tplc="006CA26C">
+      <w:numFmt w:val="bullet"/>
+      <w:lvlText w:val=""/>
+      <w:lvlJc w:val="left"/>
+      <w:pPr>
+        <w:ind w:left="2250" w:hanging="360"/>
+      </w:pPr>
+      <w:rPr>
+        <w:rFonts w:ascii="Wingdings" w:eastAsiaTheme="minorHAnsi" w:hAnsi="Wingdings" w:cstheme="minorBidi" w:hint="default"/>
+      </w:rPr>
     </w:lvl>
     <w:lvl w:ilvl="3" w:tplc="0C09000F" w:tentative="1">
       <w:start w:val="1"/>
@@ -2314,7 +2644,7 @@
         <w:sz w:val="20"/>
       </w:rPr>
     </w:lvl>
-    <w:lvl w:ilvl="1" w:tentative="1">
+    <w:lvl w:ilvl="1">
       <w:start w:val="1"/>
       <w:numFmt w:val="bullet"/>
       <w:lvlText w:val="o"/>
@@ -4404,4 +4734,16 @@
     </a:ext>
   </a:extLst>
 </a:theme>
+</file>
+
+<file path=customXml/item1.xml><?xml version="1.0" encoding="utf-8"?>
+<b:Sources xmlns:b="http://schemas.openxmlformats.org/officeDocument/2006/bibliography" xmlns="http://schemas.openxmlformats.org/officeDocument/2006/bibliography" SelectedStyle="\APASixthEditionOfficeOnline.xsl" StyleName="APA" Version="6"/>
+</file>
+
+<file path=customXml/itemProps1.xml><?xml version="1.0" encoding="utf-8"?>
+<ds:datastoreItem xmlns:ds="http://schemas.openxmlformats.org/officeDocument/2006/customXml" ds:itemID="{B78168FF-D0FA-412B-AEE6-CE7DB2988B31}">
+  <ds:schemaRefs>
+    <ds:schemaRef ds:uri="http://schemas.openxmlformats.org/officeDocument/2006/bibliography"/>
+  </ds:schemaRefs>
+</ds:datastoreItem>
 </file>
</xml_diff>